<commit_message>
V.2 Spring MVC, Hibernate, JSP
</commit_message>
<xml_diff>
--- a/eAccounts Project.docx
+++ b/eAccounts Project.docx
@@ -1211,7 +1211,13 @@
           <w:rFonts w:ascii="Arial" w:hAnsi="Arial" w:cs="Arial"/>
         </w:rPr>
         <w:lastRenderedPageBreak/>
-        <w:t>Требования и ограничения:</w:t>
+        <w:t>Ограничения</w:t>
+      </w:r>
+      <w:r>
+        <w:rPr>
+          <w:rFonts w:ascii="Arial" w:hAnsi="Arial" w:cs="Arial"/>
+        </w:rPr>
+        <w:t>:</w:t>
       </w:r>
     </w:p>
     <w:p>
@@ -1345,31 +1351,7 @@
         <w:rPr>
           <w:rFonts w:ascii="Arial" w:hAnsi="Arial" w:cs="Arial"/>
         </w:rPr>
-        <w:t xml:space="preserve">Счёт может </w:t>
-      </w:r>
-      <w:r>
-        <w:rPr>
-          <w:rFonts w:ascii="Arial" w:hAnsi="Arial" w:cs="Arial"/>
-        </w:rPr>
-        <w:t xml:space="preserve">быть </w:t>
-      </w:r>
-      <w:r>
-        <w:rPr>
-          <w:rFonts w:ascii="Arial" w:hAnsi="Arial" w:cs="Arial"/>
-        </w:rPr>
-        <w:t>добавл</w:t>
-      </w:r>
-      <w:r>
-        <w:rPr>
-          <w:rFonts w:ascii="Arial" w:hAnsi="Arial" w:cs="Arial"/>
-        </w:rPr>
-        <w:t xml:space="preserve">ен </w:t>
-      </w:r>
-      <w:r>
-        <w:rPr>
-          <w:rFonts w:ascii="Arial" w:hAnsi="Arial" w:cs="Arial"/>
-        </w:rPr>
-        <w:t>только, если существует файл счёта</w:t>
+        <w:t>Счёт может быть добавлен только, если существует файл счёта</w:t>
       </w:r>
     </w:p>
     <w:p>
@@ -1380,83 +1362,271 @@
           <w:rFonts w:ascii="Arial" w:hAnsi="Arial" w:cs="Arial"/>
         </w:rPr>
       </w:pPr>
+    </w:p>
+    <w:p>
+      <w:pPr>
+        <w:pStyle w:val="ListParagraph"/>
+        <w:numPr>
+          <w:ilvl w:val="1"/>
+          <w:numId w:val="3"/>
+        </w:numPr>
+        <w:rPr>
+          <w:rFonts w:ascii="Arial" w:hAnsi="Arial" w:cs="Arial"/>
+        </w:rPr>
+      </w:pPr>
+      <w:r>
+        <w:rPr>
+          <w:rFonts w:ascii="Arial" w:hAnsi="Arial" w:cs="Arial"/>
+        </w:rPr>
+        <w:t>Контракт не может быть удалён, если по нему существует хоть один счёт.</w:t>
+      </w:r>
+    </w:p>
+    <w:p>
+      <w:pPr>
+        <w:pStyle w:val="ListParagraph"/>
+        <w:numPr>
+          <w:ilvl w:val="1"/>
+          <w:numId w:val="3"/>
+        </w:numPr>
+        <w:rPr>
+          <w:rFonts w:ascii="Arial" w:hAnsi="Arial" w:cs="Arial"/>
+        </w:rPr>
+      </w:pPr>
+      <w:r>
+        <w:rPr>
+          <w:rFonts w:ascii="Arial" w:hAnsi="Arial" w:cs="Arial"/>
+        </w:rPr>
+        <w:t>Предприятие не может быть удал</w:t>
+      </w:r>
+      <w:r>
+        <w:rPr>
+          <w:rFonts w:ascii="Arial" w:hAnsi="Arial" w:cs="Arial"/>
+        </w:rPr>
+        <w:t>е</w:t>
+      </w:r>
+      <w:r>
+        <w:rPr>
+          <w:rFonts w:ascii="Arial" w:hAnsi="Arial" w:cs="Arial"/>
+        </w:rPr>
+        <w:t>но, если по нему существует хоть один контракт.</w:t>
+      </w:r>
+    </w:p>
+    <w:p>
+      <w:pPr>
+        <w:pStyle w:val="ListParagraph"/>
+        <w:numPr>
+          <w:ilvl w:val="1"/>
+          <w:numId w:val="3"/>
+        </w:numPr>
+        <w:rPr>
+          <w:rFonts w:ascii="Arial" w:hAnsi="Arial" w:cs="Arial"/>
+        </w:rPr>
+      </w:pPr>
+      <w:r>
+        <w:rPr>
+          <w:rFonts w:ascii="Arial" w:hAnsi="Arial" w:cs="Arial"/>
+        </w:rPr>
+        <w:t>Клиент не может быть удалён, если по нему существует хоть один контракт.</w:t>
+      </w:r>
+    </w:p>
+    <w:p>
+      <w:pPr>
+        <w:pStyle w:val="ListParagraph"/>
+        <w:ind w:left="1440"/>
+        <w:rPr>
+          <w:rFonts w:ascii="Arial" w:hAnsi="Arial" w:cs="Arial"/>
+        </w:rPr>
+      </w:pPr>
+    </w:p>
+    <w:p>
+      <w:pPr>
+        <w:pStyle w:val="ListParagraph"/>
+        <w:numPr>
+          <w:ilvl w:val="0"/>
+          <w:numId w:val="1"/>
+        </w:numPr>
+        <w:rPr>
+          <w:rFonts w:ascii="Arial" w:hAnsi="Arial" w:cs="Arial"/>
+        </w:rPr>
+      </w:pPr>
+      <w:r>
+        <w:rPr>
+          <w:rFonts w:ascii="Arial" w:hAnsi="Arial" w:cs="Arial"/>
+        </w:rPr>
+        <w:t>Разработка, 1-й этап</w:t>
+      </w:r>
+      <w:r>
+        <w:rPr>
+          <w:rFonts w:ascii="Arial" w:hAnsi="Arial" w:cs="Arial"/>
+        </w:rPr>
+        <w:t>:</w:t>
+      </w:r>
+    </w:p>
+    <w:p>
+      <w:pPr>
+        <w:pStyle w:val="ListParagraph"/>
+        <w:numPr>
+          <w:ilvl w:val="0"/>
+          <w:numId w:val="4"/>
+        </w:numPr>
+        <w:rPr>
+          <w:rFonts w:ascii="Arial" w:hAnsi="Arial" w:cs="Arial"/>
+        </w:rPr>
+      </w:pPr>
+      <w:r>
+        <w:rPr>
+          <w:rFonts w:ascii="Arial" w:hAnsi="Arial" w:cs="Arial"/>
+        </w:rPr>
+        <w:t>Ведение администратором системы справочника клиентов и предприятий, а также списка контрактов и списка отосланных писем с выставленными счетами.</w:t>
+      </w:r>
+    </w:p>
+    <w:p>
+      <w:pPr>
+        <w:pStyle w:val="ListParagraph"/>
+        <w:numPr>
+          <w:ilvl w:val="0"/>
+          <w:numId w:val="4"/>
+        </w:numPr>
+        <w:rPr>
+          <w:rFonts w:ascii="Arial" w:hAnsi="Arial" w:cs="Arial"/>
+        </w:rPr>
+      </w:pPr>
+      <w:r>
+        <w:rPr>
+          <w:rFonts w:ascii="Arial" w:hAnsi="Arial" w:cs="Arial"/>
+        </w:rPr>
+        <w:t>Выполнение следующих операций по каждому из списков:</w:t>
+      </w:r>
+    </w:p>
+    <w:p>
+      <w:pPr>
+        <w:pStyle w:val="ListParagraph"/>
+        <w:numPr>
+          <w:ilvl w:val="1"/>
+          <w:numId w:val="4"/>
+        </w:numPr>
+        <w:rPr>
+          <w:rFonts w:ascii="Arial" w:hAnsi="Arial" w:cs="Arial"/>
+        </w:rPr>
+      </w:pPr>
+      <w:r>
+        <w:rPr>
+          <w:rFonts w:ascii="Arial" w:hAnsi="Arial" w:cs="Arial"/>
+        </w:rPr>
+        <w:t>Добавление</w:t>
+      </w:r>
+    </w:p>
+    <w:p>
+      <w:pPr>
+        <w:pStyle w:val="ListParagraph"/>
+        <w:numPr>
+          <w:ilvl w:val="1"/>
+          <w:numId w:val="4"/>
+        </w:numPr>
+        <w:rPr>
+          <w:rFonts w:ascii="Arial" w:hAnsi="Arial" w:cs="Arial"/>
+        </w:rPr>
+      </w:pPr>
+      <w:r>
+        <w:rPr>
+          <w:rFonts w:ascii="Arial" w:hAnsi="Arial" w:cs="Arial"/>
+        </w:rPr>
+        <w:t>Изменение</w:t>
+      </w:r>
+    </w:p>
+    <w:p>
+      <w:pPr>
+        <w:pStyle w:val="ListParagraph"/>
+        <w:numPr>
+          <w:ilvl w:val="1"/>
+          <w:numId w:val="4"/>
+        </w:numPr>
+        <w:rPr>
+          <w:rFonts w:ascii="Arial" w:hAnsi="Arial" w:cs="Arial"/>
+        </w:rPr>
+      </w:pPr>
+      <w:r>
+        <w:rPr>
+          <w:rFonts w:ascii="Arial" w:hAnsi="Arial" w:cs="Arial"/>
+        </w:rPr>
+        <w:t>Удаление</w:t>
+      </w:r>
+    </w:p>
+    <w:p>
+      <w:pPr>
+        <w:pStyle w:val="ListParagraph"/>
+        <w:numPr>
+          <w:ilvl w:val="1"/>
+          <w:numId w:val="4"/>
+        </w:numPr>
+        <w:rPr>
+          <w:rFonts w:ascii="Arial" w:hAnsi="Arial" w:cs="Arial"/>
+        </w:rPr>
+      </w:pPr>
+      <w:r>
+        <w:rPr>
+          <w:rFonts w:ascii="Arial" w:hAnsi="Arial" w:cs="Arial"/>
+        </w:rPr>
+        <w:t>Поиск по ключевым параметрам</w:t>
+      </w:r>
+    </w:p>
+    <w:p>
+      <w:pPr>
+        <w:pStyle w:val="ListParagraph"/>
+        <w:numPr>
+          <w:ilvl w:val="1"/>
+          <w:numId w:val="4"/>
+        </w:numPr>
+        <w:rPr>
+          <w:rFonts w:ascii="Arial" w:hAnsi="Arial" w:cs="Arial"/>
+        </w:rPr>
+      </w:pPr>
+      <w:r>
+        <w:rPr>
+          <w:rFonts w:ascii="Arial" w:hAnsi="Arial" w:cs="Arial"/>
+        </w:rPr>
+        <w:t>Получение списков по различным критериям</w:t>
+      </w:r>
+    </w:p>
+    <w:p>
+      <w:pPr>
+        <w:pStyle w:val="ListParagraph"/>
+        <w:numPr>
+          <w:ilvl w:val="0"/>
+          <w:numId w:val="4"/>
+        </w:numPr>
+        <w:rPr>
+          <w:rFonts w:ascii="Arial" w:hAnsi="Arial" w:cs="Arial"/>
+        </w:rPr>
+      </w:pPr>
+      <w:proofErr w:type="spellStart"/>
+      <w:r>
+        <w:rPr>
+          <w:rFonts w:ascii="Arial" w:hAnsi="Arial" w:cs="Arial"/>
+        </w:rPr>
+        <w:t>Лог</w:t>
+      </w:r>
+      <w:r>
+        <w:rPr>
+          <w:rFonts w:ascii="Arial" w:hAnsi="Arial" w:cs="Arial"/>
+        </w:rPr>
+        <w:t>г</w:t>
+      </w:r>
       <w:bookmarkStart w:id="0" w:name="_GoBack"/>
       <w:bookmarkEnd w:id="0"/>
-    </w:p>
-    <w:p>
-      <w:pPr>
-        <w:pStyle w:val="ListParagraph"/>
-        <w:numPr>
-          <w:ilvl w:val="1"/>
-          <w:numId w:val="3"/>
-        </w:numPr>
-        <w:rPr>
-          <w:rFonts w:ascii="Arial" w:hAnsi="Arial" w:cs="Arial"/>
-        </w:rPr>
-      </w:pPr>
-      <w:r>
-        <w:rPr>
-          <w:rFonts w:ascii="Arial" w:hAnsi="Arial" w:cs="Arial"/>
-        </w:rPr>
-        <w:t>Контракт не может быть удалён, если по нему существует хоть один счёт.</w:t>
-      </w:r>
-    </w:p>
-    <w:p>
-      <w:pPr>
-        <w:pStyle w:val="ListParagraph"/>
-        <w:numPr>
-          <w:ilvl w:val="1"/>
-          <w:numId w:val="3"/>
-        </w:numPr>
-        <w:rPr>
-          <w:rFonts w:ascii="Arial" w:hAnsi="Arial" w:cs="Arial"/>
-        </w:rPr>
-      </w:pPr>
-      <w:r>
-        <w:rPr>
-          <w:rFonts w:ascii="Arial" w:hAnsi="Arial" w:cs="Arial"/>
-        </w:rPr>
-        <w:t>Предприятие не может быть удал</w:t>
-      </w:r>
-      <w:r>
-        <w:rPr>
-          <w:rFonts w:ascii="Arial" w:hAnsi="Arial" w:cs="Arial"/>
-        </w:rPr>
-        <w:t>е</w:t>
-      </w:r>
-      <w:r>
-        <w:rPr>
-          <w:rFonts w:ascii="Arial" w:hAnsi="Arial" w:cs="Arial"/>
-        </w:rPr>
-        <w:t>но, если по нему существует хоть один счёт или контракт.</w:t>
-      </w:r>
-    </w:p>
-    <w:p>
-      <w:pPr>
-        <w:pStyle w:val="ListParagraph"/>
-        <w:numPr>
-          <w:ilvl w:val="1"/>
-          <w:numId w:val="3"/>
-        </w:numPr>
-        <w:rPr>
-          <w:rFonts w:ascii="Arial" w:hAnsi="Arial" w:cs="Arial"/>
-        </w:rPr>
-      </w:pPr>
-      <w:r>
-        <w:rPr>
-          <w:rFonts w:ascii="Arial" w:hAnsi="Arial" w:cs="Arial"/>
-        </w:rPr>
-        <w:t>Клиент не может быть удалён, если по нему существует хоть один счёт или контракт.</w:t>
-      </w:r>
-    </w:p>
-    <w:p>
-      <w:pPr>
-        <w:pStyle w:val="ListParagraph"/>
-        <w:ind w:left="1440"/>
-        <w:rPr>
-          <w:rFonts w:ascii="Arial" w:hAnsi="Arial" w:cs="Arial"/>
-        </w:rPr>
-      </w:pPr>
+      <w:r>
+        <w:rPr>
+          <w:rFonts w:ascii="Arial" w:hAnsi="Arial" w:cs="Arial"/>
+        </w:rPr>
+        <w:t>ирование</w:t>
+      </w:r>
+      <w:proofErr w:type="spellEnd"/>
+      <w:r>
+        <w:rPr>
+          <w:rFonts w:ascii="Arial" w:hAnsi="Arial" w:cs="Arial"/>
+        </w:rPr>
+        <w:t xml:space="preserve"> выполненных операций.</w:t>
+      </w:r>
     </w:p>
     <w:p>
       <w:pPr>
@@ -1479,6 +1649,119 @@
 <file path=word/numbering.xml><?xml version="1.0" encoding="utf-8"?>
 <w:numbering xmlns:wpc="http://schemas.microsoft.com/office/word/2010/wordprocessingCanvas" xmlns:cx="http://schemas.microsoft.com/office/drawing/2014/chartex" xmlns:cx1="http://schemas.microsoft.com/office/drawing/2015/9/8/chartex" xmlns:cx2="http://schemas.microsoft.com/office/drawing/2015/10/21/chartex" xmlns:mc="http://schemas.openxmlformats.org/markup-compatibility/2006" xmlns:o="urn:schemas-microsoft-com:office:office" xmlns:r="http://schemas.openxmlformats.org/officeDocument/2006/relationships" xmlns:m="http://schemas.openxmlformats.org/officeDocument/2006/math" xmlns:v="urn:schemas-microsoft-com:vml" xmlns:wp14="http://schemas.microsoft.com/office/word/2010/wordprocessingDrawing" xmlns:wp="http://schemas.openxmlformats.org/drawingml/2006/wordprocessingDrawing" xmlns:w10="urn:schemas-microsoft-com:office:word" xmlns:w="http://schemas.openxmlformats.org/wordprocessingml/2006/main" xmlns:w14="http://schemas.microsoft.com/office/word/2010/wordml" xmlns:w15="http://schemas.microsoft.com/office/word/2012/wordml" xmlns:w16se="http://schemas.microsoft.com/office/word/2015/wordml/symex" xmlns:wpg="http://schemas.microsoft.com/office/word/2010/wordprocessingGroup" xmlns:wpi="http://schemas.microsoft.com/office/word/2010/wordprocessingInk" xmlns:wne="http://schemas.microsoft.com/office/word/2006/wordml" xmlns:wps="http://schemas.microsoft.com/office/word/2010/wordprocessingShape" mc:Ignorable="w14 w15 w16se wp14">
   <w:abstractNum w:abstractNumId="0" w15:restartNumberingAfterBreak="0">
+    <w:nsid w:val="43F72CF2"/>
+    <w:multiLevelType w:val="hybridMultilevel"/>
+    <w:tmpl w:val="327C1B06"/>
+    <w:lvl w:ilvl="0" w:tplc="04190001">
+      <w:start w:val="1"/>
+      <w:numFmt w:val="bullet"/>
+      <w:lvlText w:val=""/>
+      <w:lvlJc w:val="left"/>
+      <w:pPr>
+        <w:ind w:left="1440" w:hanging="360"/>
+      </w:pPr>
+      <w:rPr>
+        <w:rFonts w:ascii="Symbol" w:hAnsi="Symbol" w:hint="default"/>
+      </w:rPr>
+    </w:lvl>
+    <w:lvl w:ilvl="1" w:tplc="04190003">
+      <w:start w:val="1"/>
+      <w:numFmt w:val="bullet"/>
+      <w:lvlText w:val="o"/>
+      <w:lvlJc w:val="left"/>
+      <w:pPr>
+        <w:ind w:left="2160" w:hanging="360"/>
+      </w:pPr>
+      <w:rPr>
+        <w:rFonts w:ascii="Courier New" w:hAnsi="Courier New" w:cs="Courier New" w:hint="default"/>
+      </w:rPr>
+    </w:lvl>
+    <w:lvl w:ilvl="2" w:tplc="04190005">
+      <w:start w:val="1"/>
+      <w:numFmt w:val="bullet"/>
+      <w:lvlText w:val=""/>
+      <w:lvlJc w:val="left"/>
+      <w:pPr>
+        <w:ind w:left="2880" w:hanging="360"/>
+      </w:pPr>
+      <w:rPr>
+        <w:rFonts w:ascii="Wingdings" w:hAnsi="Wingdings" w:hint="default"/>
+      </w:rPr>
+    </w:lvl>
+    <w:lvl w:ilvl="3" w:tplc="04190001" w:tentative="1">
+      <w:start w:val="1"/>
+      <w:numFmt w:val="bullet"/>
+      <w:lvlText w:val=""/>
+      <w:lvlJc w:val="left"/>
+      <w:pPr>
+        <w:ind w:left="3600" w:hanging="360"/>
+      </w:pPr>
+      <w:rPr>
+        <w:rFonts w:ascii="Symbol" w:hAnsi="Symbol" w:hint="default"/>
+      </w:rPr>
+    </w:lvl>
+    <w:lvl w:ilvl="4" w:tplc="04190003" w:tentative="1">
+      <w:start w:val="1"/>
+      <w:numFmt w:val="bullet"/>
+      <w:lvlText w:val="o"/>
+      <w:lvlJc w:val="left"/>
+      <w:pPr>
+        <w:ind w:left="4320" w:hanging="360"/>
+      </w:pPr>
+      <w:rPr>
+        <w:rFonts w:ascii="Courier New" w:hAnsi="Courier New" w:cs="Courier New" w:hint="default"/>
+      </w:rPr>
+    </w:lvl>
+    <w:lvl w:ilvl="5" w:tplc="04190005" w:tentative="1">
+      <w:start w:val="1"/>
+      <w:numFmt w:val="bullet"/>
+      <w:lvlText w:val=""/>
+      <w:lvlJc w:val="left"/>
+      <w:pPr>
+        <w:ind w:left="5040" w:hanging="360"/>
+      </w:pPr>
+      <w:rPr>
+        <w:rFonts w:ascii="Wingdings" w:hAnsi="Wingdings" w:hint="default"/>
+      </w:rPr>
+    </w:lvl>
+    <w:lvl w:ilvl="6" w:tplc="04190001" w:tentative="1">
+      <w:start w:val="1"/>
+      <w:numFmt w:val="bullet"/>
+      <w:lvlText w:val=""/>
+      <w:lvlJc w:val="left"/>
+      <w:pPr>
+        <w:ind w:left="5760" w:hanging="360"/>
+      </w:pPr>
+      <w:rPr>
+        <w:rFonts w:ascii="Symbol" w:hAnsi="Symbol" w:hint="default"/>
+      </w:rPr>
+    </w:lvl>
+    <w:lvl w:ilvl="7" w:tplc="04190003" w:tentative="1">
+      <w:start w:val="1"/>
+      <w:numFmt w:val="bullet"/>
+      <w:lvlText w:val="o"/>
+      <w:lvlJc w:val="left"/>
+      <w:pPr>
+        <w:ind w:left="6480" w:hanging="360"/>
+      </w:pPr>
+      <w:rPr>
+        <w:rFonts w:ascii="Courier New" w:hAnsi="Courier New" w:cs="Courier New" w:hint="default"/>
+      </w:rPr>
+    </w:lvl>
+    <w:lvl w:ilvl="8" w:tplc="04190005" w:tentative="1">
+      <w:start w:val="1"/>
+      <w:numFmt w:val="bullet"/>
+      <w:lvlText w:val=""/>
+      <w:lvlJc w:val="left"/>
+      <w:pPr>
+        <w:ind w:left="7200" w:hanging="360"/>
+      </w:pPr>
+      <w:rPr>
+        <w:rFonts w:ascii="Wingdings" w:hAnsi="Wingdings" w:hint="default"/>
+      </w:rPr>
+    </w:lvl>
+  </w:abstractNum>
+  <w:abstractNum w:abstractNumId="1" w15:restartNumberingAfterBreak="0">
     <w:nsid w:val="57576D6E"/>
     <w:multiLevelType w:val="hybridMultilevel"/>
     <w:tmpl w:val="B7BAEAF2"/>
@@ -1564,7 +1847,7 @@
       </w:pPr>
     </w:lvl>
   </w:abstractNum>
-  <w:abstractNum w:abstractNumId="1" w15:restartNumberingAfterBreak="0">
+  <w:abstractNum w:abstractNumId="2" w15:restartNumberingAfterBreak="0">
     <w:nsid w:val="5769286F"/>
     <w:multiLevelType w:val="hybridMultilevel"/>
     <w:tmpl w:val="CAF00CF4"/>
@@ -1677,7 +1960,7 @@
       </w:rPr>
     </w:lvl>
   </w:abstractNum>
-  <w:abstractNum w:abstractNumId="2" w15:restartNumberingAfterBreak="0">
+  <w:abstractNum w:abstractNumId="3" w15:restartNumberingAfterBreak="0">
     <w:nsid w:val="5E110DF5"/>
     <w:multiLevelType w:val="hybridMultilevel"/>
     <w:tmpl w:val="EE68AB40"/>
@@ -1764,13 +2047,16 @@
     </w:lvl>
   </w:abstractNum>
   <w:num w:numId="1">
+    <w:abstractNumId w:val="3"/>
+  </w:num>
+  <w:num w:numId="2">
+    <w:abstractNumId w:val="1"/>
+  </w:num>
+  <w:num w:numId="3">
     <w:abstractNumId w:val="2"/>
   </w:num>
-  <w:num w:numId="2">
+  <w:num w:numId="4">
     <w:abstractNumId w:val="0"/>
-  </w:num>
-  <w:num w:numId="3">
-    <w:abstractNumId w:val="1"/>
   </w:num>
 </w:numbering>
 </file>
@@ -2209,6 +2495,36 @@
       <w:contextualSpacing/>
     </w:pPr>
   </w:style>
+  <w:style w:type="paragraph" w:styleId="BalloonText">
+    <w:name w:val="Balloon Text"/>
+    <w:basedOn w:val="Normal"/>
+    <w:link w:val="BalloonTextChar"/>
+    <w:uiPriority w:val="99"/>
+    <w:semiHidden/>
+    <w:unhideWhenUsed/>
+    <w:rsid w:val="004A5418"/>
+    <w:pPr>
+      <w:spacing w:after="0" w:line="240" w:lineRule="auto"/>
+    </w:pPr>
+    <w:rPr>
+      <w:rFonts w:ascii="Segoe UI" w:hAnsi="Segoe UI" w:cs="Segoe UI"/>
+      <w:sz w:val="18"/>
+      <w:szCs w:val="18"/>
+    </w:rPr>
+  </w:style>
+  <w:style w:type="character" w:customStyle="1" w:styleId="BalloonTextChar">
+    <w:name w:val="Balloon Text Char"/>
+    <w:basedOn w:val="DefaultParagraphFont"/>
+    <w:link w:val="BalloonText"/>
+    <w:uiPriority w:val="99"/>
+    <w:semiHidden/>
+    <w:rsid w:val="004A5418"/>
+    <w:rPr>
+      <w:rFonts w:ascii="Segoe UI" w:hAnsi="Segoe UI" w:cs="Segoe UI"/>
+      <w:sz w:val="18"/>
+      <w:szCs w:val="18"/>
+    </w:rPr>
+  </w:style>
 </w:styles>
 </file>
 

</xml_diff>